<commit_message>
updated seat availability to seat type
</commit_message>
<xml_diff>
--- a/Redbus_project_explained.docx
+++ b/Redbus_project_explained.docx
@@ -674,15 +674,7 @@
           <w:sz w:val="24"/>
           <w:szCs w:val="24"/>
         </w:rPr>
-        <w:t xml:space="preserve">Easy and better user experience with respective </w:t>
-      </w:r>
-      <w:r>
-        <w:rPr>
-          <w:rFonts w:ascii="Arial" w:hAnsi="Arial" w:cs="Arial"/>
-          <w:sz w:val="24"/>
-          <w:szCs w:val="24"/>
-        </w:rPr>
-        <w:t xml:space="preserve">RTC option </w:t>
+        <w:t xml:space="preserve">Easy and better user experience with respective RTC option </w:t>
       </w:r>
       <w:r>
         <w:rPr>
@@ -778,7 +770,23 @@
           <w:sz w:val="24"/>
           <w:szCs w:val="24"/>
         </w:rPr>
-        <w:t>Provide better seat availability search.</w:t>
+        <w:t xml:space="preserve">Provide better seat </w:t>
+      </w:r>
+      <w:r>
+        <w:rPr>
+          <w:rFonts w:ascii="Arial" w:hAnsi="Arial" w:cs="Arial"/>
+          <w:sz w:val="24"/>
+          <w:szCs w:val="24"/>
+        </w:rPr>
+        <w:t>type</w:t>
+      </w:r>
+      <w:r>
+        <w:rPr>
+          <w:rFonts w:ascii="Arial" w:hAnsi="Arial" w:cs="Arial"/>
+          <w:sz w:val="24"/>
+          <w:szCs w:val="24"/>
+        </w:rPr>
+        <w:t xml:space="preserve"> search.</w:t>
       </w:r>
     </w:p>
     <w:p>
@@ -1117,23 +1125,7 @@
           <w:sz w:val="24"/>
           <w:szCs w:val="24"/>
         </w:rPr>
-        <w:t xml:space="preserve">to bottom of the page and move to next page </w:t>
-      </w:r>
-      <w:r>
-        <w:rPr>
-          <w:rFonts w:ascii="Arial" w:hAnsi="Arial" w:cs="Arial"/>
-          <w:sz w:val="24"/>
-          <w:szCs w:val="24"/>
-        </w:rPr>
-        <w:t xml:space="preserve">to scrape list of route </w:t>
-      </w:r>
-      <w:r>
-        <w:rPr>
-          <w:rFonts w:ascii="Arial" w:hAnsi="Arial" w:cs="Arial"/>
-          <w:sz w:val="24"/>
-          <w:szCs w:val="24"/>
-        </w:rPr>
-        <w:t xml:space="preserve">names from the entire page. </w:t>
+        <w:t xml:space="preserve">to bottom of the page and move to next page to scrape list of route names from the entire page. </w:t>
       </w:r>
     </w:p>
     <w:p>
@@ -1339,18 +1331,7 @@
           <w:szCs w:val="24"/>
           <w:lang w:val="en-IN"/>
         </w:rPr>
-        <w:t> bus_route_details(</w:t>
-      </w:r>
-      <w:r>
-        <w:rPr>
-          <w:rFonts w:ascii="Arial" w:hAnsi="Arial" w:cs="Arial"/>
-          <w:b/>
-          <w:bCs/>
-          <w:sz w:val="24"/>
-          <w:szCs w:val="24"/>
-          <w:lang w:val="en-IN"/>
-        </w:rPr>
-        <w:t>)</w:t>
+        <w:t> bus_route_details()</w:t>
       </w:r>
       <w:r>
         <w:rPr>
@@ -1717,6 +1698,7 @@
       <w:r>
         <w:rPr>
           <w:rFonts w:ascii="Arial" w:hAnsi="Arial" w:cs="Arial"/>
+          <w:noProof/>
           <w:sz w:val="24"/>
           <w:szCs w:val="24"/>
         </w:rPr>
@@ -1801,16 +1783,7 @@
           <w:szCs w:val="24"/>
           <w:lang w:val="en-IN"/>
         </w:rPr>
-        <w:t>bus_route_details</w:t>
-      </w:r>
-      <w:r>
-        <w:rPr>
-          <w:rFonts w:ascii="Arial" w:hAnsi="Arial" w:cs="Arial"/>
-          <w:sz w:val="24"/>
-          <w:szCs w:val="24"/>
-          <w:lang w:val="en-IN"/>
-        </w:rPr>
-        <w:t xml:space="preserve"> function. A dataframe is created for each route which is finally concatenated to a single master dataframe. </w:t>
+        <w:t xml:space="preserve">bus_route_details function. A dataframe is created for each route which is finally concatenated to a single master dataframe. </w:t>
       </w:r>
     </w:p>
     <w:p>
@@ -1852,6 +1825,7 @@
       <w:r>
         <w:rPr>
           <w:rFonts w:ascii="Arial" w:hAnsi="Arial" w:cs="Arial"/>
+          <w:noProof/>
           <w:sz w:val="24"/>
           <w:szCs w:val="24"/>
         </w:rPr>
@@ -2433,6 +2407,7 @@
       <w:r>
         <w:rPr>
           <w:rFonts w:ascii="Arial" w:hAnsi="Arial" w:cs="Arial"/>
+          <w:noProof/>
           <w:sz w:val="24"/>
           <w:szCs w:val="24"/>
         </w:rPr>
@@ -2623,18 +2598,7 @@
           <w:szCs w:val="24"/>
           <w:lang w:val="en-IN"/>
         </w:rPr>
-        <w:t>get_mysqldata(query)</w:t>
-      </w:r>
-      <w:r>
-        <w:rPr>
-          <w:rFonts w:ascii="Arial" w:hAnsi="Arial" w:cs="Arial"/>
-          <w:b/>
-          <w:bCs/>
-          <w:sz w:val="24"/>
-          <w:szCs w:val="24"/>
-          <w:lang w:val="en-IN"/>
-        </w:rPr>
-        <w:t xml:space="preserve"> </w:t>
+        <w:t xml:space="preserve">get_mysqldata(query) </w:t>
       </w:r>
       <w:r>
         <w:rPr>
@@ -3191,16 +3155,7 @@
           <w:szCs w:val="24"/>
           <w:lang w:val="en-IN"/>
         </w:rPr>
-        <w:t xml:space="preserve">: </w:t>
-      </w:r>
-      <w:r>
-        <w:rPr>
-          <w:rFonts w:ascii="Arial" w:hAnsi="Arial" w:cs="Arial"/>
-          <w:sz w:val="24"/>
-          <w:szCs w:val="24"/>
-          <w:lang w:val="en-IN"/>
-        </w:rPr>
-        <w:t>PEPSU</w:t>
+        <w:t>: PEPSU</w:t>
       </w:r>
     </w:p>
     <w:p>
@@ -3222,7 +3177,7 @@
           <w:lang w:val="en-IN"/>
         </w:rPr>
         <w:drawing>
-          <wp:inline distT="0" distB="0" distL="0" distR="0" wp14:anchorId="649F18B3" wp14:editId="4A081841">
+          <wp:inline distT="0" distB="0" distL="0" distR="0" wp14:anchorId="649F18B3" wp14:editId="573B1D82">
             <wp:extent cx="5852160" cy="2853055"/>
             <wp:effectExtent l="0" t="0" r="0" b="4445"/>
             <wp:docPr id="1037715606" name="Picture 8"/>
@@ -9052,6 +9007,7 @@
   <w:style w:type="character" w:default="1" w:styleId="DefaultParagraphFont">
     <w:name w:val="Default Paragraph Font"/>
     <w:uiPriority w:val="1"/>
+    <w:semiHidden/>
     <w:unhideWhenUsed/>
   </w:style>
   <w:style w:type="table" w:default="1" w:styleId="TableNormal">

</xml_diff>